<commit_message>
Buturing the old program to make the mouse callback functions work
</commit_message>
<xml_diff>
--- a/Plan_for_data_collection.docx
+++ b/Plan_for_data_collection.docx
@@ -7677,6 +7677,18 @@
       <w:r>
         <w:t>Need to be able to update text file when quitting application</w:t>
       </w:r>
+      <w:r>
+        <w:t xml:space="preserve"> – </w:t>
+      </w:r>
+      <w:r>
+        <w:rPr>
+          <w:color w:val="FF0000"/>
+        </w:rPr>
+        <w:t>done</w:t>
+      </w:r>
+      <w:r>
+        <w:t xml:space="preserve"> </w:t>
+      </w:r>
     </w:p>
     <w:p>
       <w:pPr>
@@ -7712,6 +7724,9 @@
       <w:r>
         <w:t xml:space="preserve"> (specifics are in display options, need to change things to mouse button clicks)</w:t>
       </w:r>
+      <w:r>
+        <w:t xml:space="preserve"> </w:t>
+      </w:r>
     </w:p>
     <w:p>
       <w:pPr>
@@ -7750,21 +7765,58 @@
       <w:r>
         <w:t xml:space="preserve"> (can actually be done by exiting annotation mode and then entering again) </w:t>
       </w:r>
-    </w:p>
-    <w:p>
-      <w:pPr>
-        <w:pStyle w:val="ListParagraph"/>
-        <w:numPr>
-          <w:ilvl w:val="0"/>
-          <w:numId w:val="4"/>
-        </w:numPr>
-        <w:spacing w:after="0"/>
-      </w:pPr>
-      <w:r>
-        <w:t xml:space="preserve">Have a temp text file to save work if crash occurs </w:t>
+      <w:r>
+        <w:t xml:space="preserve">– </w:t>
+      </w:r>
+      <w:r>
+        <w:rPr>
+          <w:color w:val="FF0000"/>
+        </w:rPr>
+        <w:t>done</w:t>
+      </w:r>
+      <w:r>
+        <w:rPr>
+          <w:color w:val="FF0000"/>
+        </w:rPr>
+        <w:t xml:space="preserve"> </w:t>
       </w:r>
       <w:bookmarkStart w:id="14" w:name="_GoBack"/>
       <w:bookmarkEnd w:id="14"/>
+    </w:p>
+    <w:p>
+      <w:pPr>
+        <w:pStyle w:val="ListParagraph"/>
+        <w:numPr>
+          <w:ilvl w:val="0"/>
+          <w:numId w:val="4"/>
+        </w:numPr>
+        <w:spacing w:after="0"/>
+      </w:pPr>
+      <w:r>
+        <w:t xml:space="preserve">Have a temp text file to save work if crash occurs </w:t>
+      </w:r>
+      <w:r>
+        <w:t xml:space="preserve">– </w:t>
+      </w:r>
+      <w:r>
+        <w:rPr>
+          <w:color w:val="FF0000"/>
+        </w:rPr>
+        <w:t xml:space="preserve">done </w:t>
+      </w:r>
+    </w:p>
+    <w:p>
+      <w:pPr>
+        <w:pStyle w:val="ListParagraph"/>
+        <w:numPr>
+          <w:ilvl w:val="0"/>
+          <w:numId w:val="4"/>
+        </w:numPr>
+        <w:spacing w:after="0"/>
+      </w:pPr>
+      <w:r>
+        <w:t>Update the text file with every class change and lane change</w:t>
+      </w:r>
     </w:p>
     <w:p>
       <w:pPr>
@@ -10760,7 +10812,7 @@
 </file>
 
 <file path=customXml/itemProps1.xml><?xml version="1.0" encoding="utf-8"?>
-<ds:datastoreItem xmlns:ds="http://schemas.openxmlformats.org/officeDocument/2006/customXml" ds:itemID="{D3131DA8-8BE1-4029-B779-5C68A91FA3B4}">
+<ds:datastoreItem xmlns:ds="http://schemas.openxmlformats.org/officeDocument/2006/customXml" ds:itemID="{C8E21378-310D-4BB3-81C2-2CB3EAF4D98B}">
   <ds:schemaRefs>
     <ds:schemaRef ds:uri="http://schemas.openxmlformats.org/officeDocument/2006/bibliography"/>
   </ds:schemaRefs>

</xml_diff>